<commit_message>
Renames latex files for Report chapters
</commit_message>
<xml_diff>
--- a/docs/report/abstract.docx
+++ b/docs/report/abstract.docx
@@ -1,7 +1,7 @@
 
 <file path=word/document.xml><?xml version="1.0" encoding="utf-8"?>
 <w:document xmlns:wpc="http://schemas.microsoft.com/office/word/2010/wordprocessingCanvas" xmlns:cx="http://schemas.microsoft.com/office/drawing/2014/chartex" xmlns:cx1="http://schemas.microsoft.com/office/drawing/2015/9/8/chartex" xmlns:cx2="http://schemas.microsoft.com/office/drawing/2015/10/21/chartex" xmlns:cx3="http://schemas.microsoft.com/office/drawing/2016/5/9/chartex" xmlns:cx4="http://schemas.microsoft.com/office/drawing/2016/5/10/chartex" xmlns:cx5="http://schemas.microsoft.com/office/drawing/2016/5/11/chartex" xmlns:mc="http://schemas.openxmlformats.org/markup-compatibility/2006" xmlns:o="urn:schemas-microsoft-com:office:office" xmlns:r="http://schemas.openxmlformats.org/officeDocument/2006/relationships" xmlns:m="http://schemas.openxmlformats.org/officeDocument/2006/math" xmlns:v="urn:schemas-microsoft-com:vml" xmlns:wp14="http://schemas.microsoft.com/office/word/2010/wordprocessingDrawing" xmlns:wp="http://schemas.openxmlformats.org/drawingml/2006/wordprocessingDrawing" xmlns:w10="urn:schemas-microsoft-com:office:word" xmlns:w="http://schemas.openxmlformats.org/wordprocessingml/2006/main" xmlns:w14="http://schemas.microsoft.com/office/word/2010/wordml" xmlns:w15="http://schemas.microsoft.com/office/word/2012/wordml" xmlns:wne="http://schemas.microsoft.com/office/word/2006/wordml" xmlns:wpg="http://schemas.microsoft.com/office/word/2010/wordprocessingGroup" xmlns:wpi="http://schemas.microsoft.com/office/word/2010/wordprocessingInk" xmlns:wps="http://schemas.microsoft.com/office/word/2010/wordprocessingShape" mc:Ignorable="w14 w15 wp14">
-  <!-- Generated by Aspose.Words for Java 19.2 -->
+  <!-- Generated by Aspose.Words for Java 19.9 -->
   <w:body>
     <w:p>
       <w:pPr>
@@ -46,7 +46,7 @@
         <w:t xml:space="preserve"> </w:t>
       </w:r>
       <w:r>
-        <w:t>loss recently because of the presence of bugs in software. Static analysis plays a major role in soft</w:t>
+        <w:t>loss recently because of the presence of bugs in software. Static analysis plays a significant role in soft</w:t>
       </w:r>
       <w:r>
         <w:t>ware development to find bugs and any vulnerabilities in code. There are different static analysis tools available in the market. However, it is found</w:t>
@@ -103,7 +103,15 @@
         <w:t xml:space="preserve"> </w:t>
       </w:r>
       <w:r>
-        <w:t xml:space="preserve">use multiple tools including legacy tools used in nightly builds as an example. On the other </w:t>
+        <w:t>use multiple tools, including legacy tools used in nightly builds as an example.</w:t>
+      </w:r>
+    </w:p>
+    <w:p>
+      <w:pPr>
+        <w:pStyle w:val="FirstParagraph"/>
+      </w:pPr>
+      <w:r>
+        <w:t xml:space="preserve">On the other </w:t>
       </w:r>
       <w:r>
         <w:t>hand,</w:t>
@@ -112,10 +120,10 @@
         <w:t xml:space="preserve"> </w:t>
       </w:r>
       <w:r>
-        <w:t>with ongoing research trends in using multiple static analysis tools namely Tricorder, Parfa</w:t>
-      </w:r>
-      <w:r>
-        <w:t xml:space="preserve">it etc. shows the opportunity and importance of developing a single interface for multiple tools. This thesis aims to address the scenario where a developer works with different tools and how adaptive </w:t>
+        <w:t>with ongoing research trends in using multiple static analysis tools, such as Tricorder, Parfa</w:t>
+      </w:r>
+      <w:r>
+        <w:t xml:space="preserve">it shows the opportunity and importance of developing a single interface for multiple tools. This thesis aims to address the scenario where a developer works with different tools and how adaptive </w:t>
       </w:r>
       <w:r>
         <w:t>it could</w:t>

</xml_diff>

<commit_message>
Corrects minor mistakes in report chapters
</commit_message>
<xml_diff>
--- a/docs/report/abstract.docx
+++ b/docs/report/abstract.docx
@@ -1,7 +1,6 @@
 
 <file path=word/document.xml><?xml version="1.0" encoding="utf-8"?>
-<w:document xmlns:wpc="http://schemas.microsoft.com/office/word/2010/wordprocessingCanvas" xmlns:cx="http://schemas.microsoft.com/office/drawing/2014/chartex" xmlns:cx1="http://schemas.microsoft.com/office/drawing/2015/9/8/chartex" xmlns:cx2="http://schemas.microsoft.com/office/drawing/2015/10/21/chartex" xmlns:cx3="http://schemas.microsoft.com/office/drawing/2016/5/9/chartex" xmlns:cx4="http://schemas.microsoft.com/office/drawing/2016/5/10/chartex" xmlns:cx5="http://schemas.microsoft.com/office/drawing/2016/5/11/chartex" xmlns:mc="http://schemas.openxmlformats.org/markup-compatibility/2006" xmlns:o="urn:schemas-microsoft-com:office:office" xmlns:r="http://schemas.openxmlformats.org/officeDocument/2006/relationships" xmlns:m="http://schemas.openxmlformats.org/officeDocument/2006/math" xmlns:v="urn:schemas-microsoft-com:vml" xmlns:wp14="http://schemas.microsoft.com/office/word/2010/wordprocessingDrawing" xmlns:wp="http://schemas.openxmlformats.org/drawingml/2006/wordprocessingDrawing" xmlns:w10="urn:schemas-microsoft-com:office:word" xmlns:w="http://schemas.openxmlformats.org/wordprocessingml/2006/main" xmlns:w14="http://schemas.microsoft.com/office/word/2010/wordml" xmlns:w15="http://schemas.microsoft.com/office/word/2012/wordml" xmlns:wne="http://schemas.microsoft.com/office/word/2006/wordml" xmlns:wpg="http://schemas.microsoft.com/office/word/2010/wordprocessingGroup" xmlns:wpi="http://schemas.microsoft.com/office/word/2010/wordprocessingInk" xmlns:wps="http://schemas.microsoft.com/office/word/2010/wordprocessingShape" mc:Ignorable="w14 w15 wp14">
-  <!-- Generated by Aspose.Words for Java 19.9 -->
+<w:document xmlns:wpc="http://schemas.microsoft.com/office/word/2010/wordprocessingCanvas" xmlns:cx="http://schemas.microsoft.com/office/drawing/2014/chartex" xmlns:cx1="http://schemas.microsoft.com/office/drawing/2015/9/8/chartex" xmlns:cx2="http://schemas.microsoft.com/office/drawing/2015/10/21/chartex" xmlns:cx3="http://schemas.microsoft.com/office/drawing/2016/5/9/chartex" xmlns:cx4="http://schemas.microsoft.com/office/drawing/2016/5/10/chartex" xmlns:cx5="http://schemas.microsoft.com/office/drawing/2016/5/11/chartex" xmlns:cx6="http://schemas.microsoft.com/office/drawing/2016/5/12/chartex" xmlns:cx7="http://schemas.microsoft.com/office/drawing/2016/5/13/chartex" xmlns:cx8="http://schemas.microsoft.com/office/drawing/2016/5/14/chartex" xmlns:mc="http://schemas.openxmlformats.org/markup-compatibility/2006" xmlns:aink="http://schemas.microsoft.com/office/drawing/2016/ink" xmlns:am3d="http://schemas.microsoft.com/office/drawing/2017/model3d" xmlns:o="urn:schemas-microsoft-com:office:office" xmlns:r="http://schemas.openxmlformats.org/officeDocument/2006/relationships" xmlns:m="http://schemas.openxmlformats.org/officeDocument/2006/math" xmlns:v="urn:schemas-microsoft-com:vml" xmlns:wp14="http://schemas.microsoft.com/office/word/2010/wordprocessingDrawing" xmlns:wp="http://schemas.openxmlformats.org/drawingml/2006/wordprocessingDrawing" xmlns:w10="urn:schemas-microsoft-com:office:word" xmlns:w="http://schemas.openxmlformats.org/wordprocessingml/2006/main" xmlns:w14="http://schemas.microsoft.com/office/word/2010/wordml" xmlns:w15="http://schemas.microsoft.com/office/word/2012/wordml" xmlns:w16cid="http://schemas.microsoft.com/office/word/2016/wordml/cid" xmlns:w16se="http://schemas.microsoft.com/office/word/2015/wordml/symex" xmlns:wpg="http://schemas.microsoft.com/office/word/2010/wordprocessingGroup" xmlns:wpi="http://schemas.microsoft.com/office/word/2010/wordprocessingInk" xmlns:wne="http://schemas.microsoft.com/office/word/2006/wordml" xmlns:wps="http://schemas.microsoft.com/office/word/2010/wordprocessingShape" mc:Ignorable="w14 w15 w16se w16cid wp14">
   <w:body>
     <w:p>
       <w:pPr>
@@ -11,81 +10,75 @@
         <w:t>Software is everywhere, in every walk of our life with new advancements such as</w:t>
       </w:r>
       <w:r>
+        <w:t xml:space="preserve"> '</w:t>
+      </w:r>
+      <w:r>
+        <w:t>I</w:t>
+      </w:r>
+      <w:r>
+        <w:t>nternet of Things</w:t>
+      </w:r>
+      <w:r>
+        <w:t>’</w:t>
+      </w:r>
+      <w:r>
+        <w:t xml:space="preserve">. The reports show </w:t>
+      </w:r>
+      <w:r>
+        <w:t>that there</w:t>
+      </w:r>
+      <w:r>
         <w:t xml:space="preserve"> </w:t>
       </w:r>
+      <w:r>
+        <w:t>has been a trillion</w:t>
+      </w:r>
+      <w:r>
+        <w:t>-dollar</w:t>
+      </w:r>
+      <w:r>
+        <w:t xml:space="preserve"> </w:t>
+      </w:r>
+      <w:r>
+        <w:t>loss recently because of the presence of bugs in software. Static analysis plays a significant role in software development to find bugs and any vulnerabilities in code. There are different static analysis tools available in the market. However, it is found</w:t>
+      </w:r>
+      <w:r>
+        <w:t xml:space="preserve"> </w:t>
+      </w:r>
+      <w:r>
+        <w:t xml:space="preserve">in different surveys about why the static analysis tools are not as efficient as expected by software developers. The problems found out to be </w:t>
+      </w:r>
       <w:bookmarkStart w:id="0" w:name="_GoBack"/>
-      <w:r>
-        <w:t>'</w:t>
-      </w:r>
       <w:bookmarkEnd w:id="0"/>
       <w:r>
-        <w:t>I</w:t>
-      </w:r>
-      <w:r>
-        <w:t>nternet of Things</w:t>
-      </w:r>
-      <w:r>
-        <w:t>’</w:t>
-      </w:r>
-      <w:r>
-        <w:t xml:space="preserve">. The reports show </w:t>
-      </w:r>
-      <w:r>
-        <w:t>that there</w:t>
+        <w:t>bad</w:t>
+      </w:r>
+      <w:r>
+        <w:t xml:space="preserve"> warning messages, complex user</w:t>
+      </w:r>
+      <w:r>
+        <w:t xml:space="preserve"> interface, etc</w:t>
+      </w:r>
+      <w:r>
+        <w:t>.</w:t>
+      </w:r>
+      <w:r>
+        <w:t xml:space="preserve"> Although there are solutions in industries to workaround while using a single </w:t>
+      </w:r>
+      <w:r>
+        <w:t>tool,</w:t>
+      </w:r>
+      <w:r>
+        <w:t xml:space="preserve"> it results in new issues when using multiple tools. </w:t>
+      </w:r>
+      <w:r>
+        <w:t>Recent</w:t>
       </w:r>
       <w:r>
         <w:t xml:space="preserve"> </w:t>
       </w:r>
       <w:r>
-        <w:t>has been a trillion</w:t>
-      </w:r>
-      <w:r>
-        <w:t>-dollar</w:t>
-      </w:r>
-      <w:r>
-        <w:t xml:space="preserve"> </w:t>
-      </w:r>
-      <w:r>
-        <w:t>loss recently because of the presence of bugs in software. Static analysis plays a significant role in soft</w:t>
-      </w:r>
-      <w:r>
-        <w:t>ware development to find bugs and any vulnerabilities in code. There are different static analysis tools available in the market. However, it is found</w:t>
-      </w:r>
-      <w:r>
-        <w:t xml:space="preserve"> </w:t>
-      </w:r>
-      <w:r>
-        <w:t>in different surveys about why the static analysis tools are not as efficient as expected by software</w:t>
-      </w:r>
-      <w:r>
-        <w:t xml:space="preserve"> developers. The problems found out to be bad warning messages, complex user</w:t>
-      </w:r>
-      <w:r>
-        <w:t xml:space="preserve"> interface, etc</w:t>
-      </w:r>
-      <w:r>
-        <w:t>.</w:t>
-      </w:r>
-      <w:r>
-        <w:t xml:space="preserve"> Although there are solutions in industries to workaround while using a single </w:t>
-      </w:r>
-      <w:r>
-        <w:t>tool,</w:t>
-      </w:r>
-      <w:r>
-        <w:t xml:space="preserve"> it results in new issues when using multiple tools. </w:t>
-      </w:r>
-      <w:r>
-        <w:t>Recent</w:t>
-      </w:r>
-      <w:r>
-        <w:t xml:space="preserve"> </w:t>
-      </w:r>
-      <w:r>
-        <w:t>research, it is fo</w:t>
-      </w:r>
-      <w:r>
-        <w:t xml:space="preserve">und </w:t>
+        <w:t xml:space="preserve">research, it is found </w:t>
       </w:r>
       <w:r>
         <w:t>t</w:t>
@@ -120,10 +113,7 @@
         <w:t xml:space="preserve"> </w:t>
       </w:r>
       <w:r>
-        <w:t>with ongoing research trends in using multiple static analysis tools, such as Tricorder, Parfa</w:t>
-      </w:r>
-      <w:r>
-        <w:t xml:space="preserve">it shows the opportunity and importance of developing a single interface for multiple tools. This thesis aims to address the scenario where a developer works with different tools and how adaptive </w:t>
+        <w:t xml:space="preserve">with ongoing research trends in using multiple static analysis tools, such as Tricorder, Parfait shows the opportunity and importance of developing a single interface for multiple tools. This thesis aims to address the scenario where a developer works with different tools and how adaptive </w:t>
       </w:r>
       <w:r>
         <w:t>it could</w:t>
@@ -141,10 +131,7 @@
         <w:t xml:space="preserve"> </w:t>
       </w:r>
       <w:r>
-        <w:t xml:space="preserve">including </w:t>
-      </w:r>
-      <w:r>
-        <w:t xml:space="preserve">approaches adapted from different software engineering </w:t>
+        <w:t xml:space="preserve">including approaches adapted from different software engineering </w:t>
       </w:r>
       <w:r>
         <w:t>disciplines,</w:t>
@@ -180,10 +167,7 @@
         <w:t xml:space="preserve"> </w:t>
       </w:r>
       <w:r>
-        <w:t>using a wireframe tool. The usability aspect of the proposed ideas is co</w:t>
-      </w:r>
-      <w:r>
-        <w:t>nsidered during the evaluation phase. The target users for this evaluation are experienced software developers which ensures the applicability of this thesis work.</w:t>
+        <w:t>using a wireframe tool. The usability aspect of the proposed ideas is considered during the evaluation phase. The target users for this evaluation are experienced software developers which ensures the applicability of this thesis work.</w:t>
       </w:r>
       <w:r>
         <w:br/>
@@ -212,13 +196,12 @@
 </file>
 
 <file path=word/numbering.xml><?xml version="1.0" encoding="utf-8"?>
-<w:numbering xmlns:wpc="http://schemas.microsoft.com/office/word/2010/wordprocessingCanvas" xmlns:cx="http://schemas.microsoft.com/office/drawing/2014/chartex" xmlns:cx1="http://schemas.microsoft.com/office/drawing/2015/9/8/chartex" xmlns:cx2="http://schemas.microsoft.com/office/drawing/2015/10/21/chartex" xmlns:cx3="http://schemas.microsoft.com/office/drawing/2016/5/9/chartex" xmlns:cx4="http://schemas.microsoft.com/office/drawing/2016/5/10/chartex" xmlns:cx5="http://schemas.microsoft.com/office/drawing/2016/5/11/chartex" xmlns:mc="http://schemas.openxmlformats.org/markup-compatibility/2006" xmlns:o="urn:schemas-microsoft-com:office:office" xmlns:r="http://schemas.openxmlformats.org/officeDocument/2006/relationships" xmlns:m="http://schemas.openxmlformats.org/officeDocument/2006/math" xmlns:v="urn:schemas-microsoft-com:vml" xmlns:wp14="http://schemas.microsoft.com/office/word/2010/wordprocessingDrawing" xmlns:wp="http://schemas.openxmlformats.org/drawingml/2006/wordprocessingDrawing" xmlns:w10="urn:schemas-microsoft-com:office:word" xmlns:w="http://schemas.openxmlformats.org/wordprocessingml/2006/main" xmlns:w14="http://schemas.microsoft.com/office/word/2010/wordml" xmlns:w15="http://schemas.microsoft.com/office/word/2012/wordml" xmlns:wne="http://schemas.microsoft.com/office/word/2006/wordml" xmlns:wpg="http://schemas.microsoft.com/office/word/2010/wordprocessingGroup" xmlns:wpi="http://schemas.microsoft.com/office/word/2010/wordprocessingInk" xmlns:wps="http://schemas.microsoft.com/office/word/2010/wordprocessingShape" mc:Ignorable="w14 w15 wp14">
-  <w:abstractNum w:abstractNumId="0">
+<w:numbering xmlns:wpc="http://schemas.microsoft.com/office/word/2010/wordprocessingCanvas" xmlns:cx="http://schemas.microsoft.com/office/drawing/2014/chartex" xmlns:cx1="http://schemas.microsoft.com/office/drawing/2015/9/8/chartex" xmlns:cx2="http://schemas.microsoft.com/office/drawing/2015/10/21/chartex" xmlns:cx3="http://schemas.microsoft.com/office/drawing/2016/5/9/chartex" xmlns:cx4="http://schemas.microsoft.com/office/drawing/2016/5/10/chartex" xmlns:cx5="http://schemas.microsoft.com/office/drawing/2016/5/11/chartex" xmlns:cx6="http://schemas.microsoft.com/office/drawing/2016/5/12/chartex" xmlns:cx7="http://schemas.microsoft.com/office/drawing/2016/5/13/chartex" xmlns:cx8="http://schemas.microsoft.com/office/drawing/2016/5/14/chartex" xmlns:mc="http://schemas.openxmlformats.org/markup-compatibility/2006" xmlns:aink="http://schemas.microsoft.com/office/drawing/2016/ink" xmlns:am3d="http://schemas.microsoft.com/office/drawing/2017/model3d" xmlns:o="urn:schemas-microsoft-com:office:office" xmlns:r="http://schemas.openxmlformats.org/officeDocument/2006/relationships" xmlns:m="http://schemas.openxmlformats.org/officeDocument/2006/math" xmlns:v="urn:schemas-microsoft-com:vml" xmlns:wp14="http://schemas.microsoft.com/office/word/2010/wordprocessingDrawing" xmlns:wp="http://schemas.openxmlformats.org/drawingml/2006/wordprocessingDrawing" xmlns:w10="urn:schemas-microsoft-com:office:word" xmlns:w="http://schemas.openxmlformats.org/wordprocessingml/2006/main" xmlns:w14="http://schemas.microsoft.com/office/word/2010/wordml" xmlns:w15="http://schemas.microsoft.com/office/word/2012/wordml" xmlns:w16cid="http://schemas.microsoft.com/office/word/2016/wordml/cid" xmlns:w16se="http://schemas.microsoft.com/office/word/2015/wordml/symex" xmlns:wpg="http://schemas.microsoft.com/office/word/2010/wordprocessingGroup" xmlns:wpi="http://schemas.microsoft.com/office/word/2010/wordprocessingInk" xmlns:wne="http://schemas.microsoft.com/office/word/2006/wordml" xmlns:wps="http://schemas.microsoft.com/office/word/2010/wordprocessingShape" mc:Ignorable="w14 w15 w16se w16cid wp14">
+  <w:abstractNum w:abstractNumId="0" w15:restartNumberingAfterBreak="0">
     <w:nsid w:val="2C1AE401"/>
     <w:multiLevelType w:val="multilevel"/>
     <w:tmpl w:val="7AC2EFAA"/>
     <w:lvl w:ilvl="0">
-      <w:start w:val="0"/>
       <w:numFmt w:val="bullet"/>
       <w:lvlText w:val=" "/>
       <w:lvlJc w:val="left"/>
@@ -230,7 +213,6 @@
       </w:pPr>
     </w:lvl>
     <w:lvl w:ilvl="1">
-      <w:start w:val="0"/>
       <w:numFmt w:val="bullet"/>
       <w:lvlText w:val=" "/>
       <w:lvlJc w:val="left"/>
@@ -242,7 +224,6 @@
       </w:pPr>
     </w:lvl>
     <w:lvl w:ilvl="2">
-      <w:start w:val="0"/>
       <w:numFmt w:val="bullet"/>
       <w:lvlText w:val=" "/>
       <w:lvlJc w:val="left"/>
@@ -254,7 +235,6 @@
       </w:pPr>
     </w:lvl>
     <w:lvl w:ilvl="3">
-      <w:start w:val="0"/>
       <w:numFmt w:val="bullet"/>
       <w:lvlText w:val=" "/>
       <w:lvlJc w:val="left"/>
@@ -266,7 +246,6 @@
       </w:pPr>
     </w:lvl>
     <w:lvl w:ilvl="4">
-      <w:start w:val="0"/>
       <w:numFmt w:val="bullet"/>
       <w:lvlText w:val=" "/>
       <w:lvlJc w:val="left"/>
@@ -278,7 +257,6 @@
       </w:pPr>
     </w:lvl>
     <w:lvl w:ilvl="5">
-      <w:start w:val="0"/>
       <w:numFmt w:val="bullet"/>
       <w:lvlText w:val=" "/>
       <w:lvlJc w:val="left"/>
@@ -290,7 +268,6 @@
       </w:pPr>
     </w:lvl>
     <w:lvl w:ilvl="6">
-      <w:start w:val="0"/>
       <w:numFmt w:val="bullet"/>
       <w:lvlText w:val=" "/>
       <w:lvlJc w:val="left"/>
@@ -302,7 +279,6 @@
       </w:pPr>
     </w:lvl>
     <w:lvl w:ilvl="7">
-      <w:start w:val="0"/>
       <w:numFmt w:val="bullet"/>
       <w:lvlText w:val=" "/>
       <w:lvlJc w:val="left"/>
@@ -314,7 +290,6 @@
       </w:pPr>
     </w:lvl>
     <w:lvl w:ilvl="8">
-      <w:start w:val="0"/>
       <w:numFmt w:val="bullet"/>
       <w:lvlText w:val=" "/>
       <w:lvlJc w:val="left"/>
@@ -333,7 +308,7 @@
 </file>
 
 <file path=word/styles.xml><?xml version="1.0" encoding="utf-8"?>
-<w:styles xmlns:mc="http://schemas.openxmlformats.org/markup-compatibility/2006" xmlns:r="http://schemas.openxmlformats.org/officeDocument/2006/relationships" xmlns:w="http://schemas.openxmlformats.org/wordprocessingml/2006/main" xmlns:w14="http://schemas.microsoft.com/office/word/2010/wordml" xmlns:w15="http://schemas.microsoft.com/office/word/2012/wordml" mc:Ignorable="w14 w15">
+<w:styles xmlns:mc="http://schemas.openxmlformats.org/markup-compatibility/2006" xmlns:r="http://schemas.openxmlformats.org/officeDocument/2006/relationships" xmlns:w="http://schemas.openxmlformats.org/wordprocessingml/2006/main" xmlns:w14="http://schemas.microsoft.com/office/word/2010/wordml" xmlns:w15="http://schemas.microsoft.com/office/word/2012/wordml" xmlns:w16cid="http://schemas.microsoft.com/office/word/2016/wordml/cid" xmlns:w16se="http://schemas.microsoft.com/office/word/2015/wordml/symex" mc:Ignorable="w14 w15 w16se w16cid">
   <w:docDefaults>
     <w:rPrDefault>
       <w:rPr>
@@ -487,6 +462,13 @@
     <w:lsdException w:name="Table Theme" w:semiHidden="1" w:unhideWhenUsed="1"/>
     <w:lsdException w:name="Placeholder Text" w:semiHidden="1"/>
     <w:lsdException w:name="Light Shading"/>
+    <w:lsdException w:name="Light List"/>
+    <w:lsdException w:name="Light Grid"/>
+    <w:lsdException w:name="Medium Shading 1"/>
+    <w:lsdException w:name="Medium Shading 2"/>
+    <w:lsdException w:name="Medium List 1"/>
+    <w:lsdException w:name="Medium List 2"/>
+    <w:lsdException w:name="Medium Grid 1"/>
     <w:lsdException w:name="Medium Grid 2"/>
     <w:lsdException w:name="Medium Grid 3"/>
     <w:lsdException w:name="Dark List"/>

</xml_diff>

<commit_message>
Improves sentence structures for report chapters
</commit_message>
<xml_diff>
--- a/docs/report/abstract.docx
+++ b/docs/report/abstract.docx
@@ -6,58 +6,67 @@
       <w:pPr>
         <w:pStyle w:val="FirstParagraph"/>
       </w:pPr>
-      <w:r>
-        <w:t>Software is everywhere, in every walk of our life with new advancements such as</w:t>
-      </w:r>
-      <w:r>
-        <w:t xml:space="preserve"> '</w:t>
-      </w:r>
-      <w:r>
-        <w:t>I</w:t>
-      </w:r>
-      <w:r>
-        <w:t>nternet of Things</w:t>
-      </w:r>
-      <w:r>
-        <w:t>’</w:t>
-      </w:r>
-      <w:r>
-        <w:t xml:space="preserve">. The reports show </w:t>
-      </w:r>
-      <w:r>
-        <w:t>that there</w:t>
-      </w:r>
-      <w:r>
-        <w:t xml:space="preserve"> </w:t>
-      </w:r>
-      <w:r>
-        <w:t>has been a trillion</w:t>
-      </w:r>
-      <w:r>
-        <w:t>-dollar</w:t>
-      </w:r>
-      <w:r>
-        <w:t xml:space="preserve"> </w:t>
-      </w:r>
-      <w:r>
-        <w:t>loss recently because of the presence of bugs in software. Static analysis plays a significant role in software development to find bugs and any vulnerabilities in code. There are different static analysis tools available in the market. However, it is found</w:t>
-      </w:r>
-      <w:r>
-        <w:t xml:space="preserve"> </w:t>
-      </w:r>
-      <w:r>
-        <w:t xml:space="preserve">in different surveys about why the static analysis tools are not as efficient as expected by software developers. The problems found out to be </w:t>
-      </w:r>
       <w:bookmarkStart w:id="0" w:name="_GoBack"/>
       <w:bookmarkEnd w:id="0"/>
       <w:r>
+        <w:t>Software is everywhere, in every walk of our life with new advancements such as</w:t>
+      </w:r>
+      <w:r>
+        <w:t xml:space="preserve"> '</w:t>
+      </w:r>
+      <w:r>
+        <w:t>I</w:t>
+      </w:r>
+      <w:r>
+        <w:t>nternet of Things</w:t>
+      </w:r>
+      <w:r>
+        <w:t>’</w:t>
+      </w:r>
+      <w:r>
+        <w:t xml:space="preserve">. </w:t>
+      </w:r>
+      <w:r>
+        <w:t>Recently, t</w:t>
+      </w:r>
+      <w:r>
+        <w:t xml:space="preserve">he reports show </w:t>
+      </w:r>
+      <w:r>
+        <w:t>that there</w:t>
+      </w:r>
+      <w:r>
+        <w:t xml:space="preserve"> </w:t>
+      </w:r>
+      <w:r>
+        <w:t>has been a trillion</w:t>
+      </w:r>
+      <w:r>
+        <w:t>-dollar</w:t>
+      </w:r>
+      <w:r>
+        <w:t xml:space="preserve"> </w:t>
+      </w:r>
+      <w:r>
+        <w:t xml:space="preserve">loss because of the presence of bugs in software. Static analysis plays a significant role in software development to find bugs and any vulnerabilities in code. There are different static analysis tools available in the market. However, different surveys </w:t>
+      </w:r>
+      <w:r>
+        <w:t xml:space="preserve">found </w:t>
+      </w:r>
+      <w:r>
+        <w:t xml:space="preserve">about why the static analysis tools are not as efficient as expected by software developers. The problems found out to be </w:t>
+      </w:r>
+      <w:r>
+        <w:t xml:space="preserve">such as </w:t>
+      </w:r>
+      <w:r>
         <w:t>bad</w:t>
       </w:r>
       <w:r>
         <w:t xml:space="preserve"> warning messages, complex user</w:t>
       </w:r>
       <w:r>
-        <w:t xml:space="preserve"> interface, etc</w:t>
+        <w:t xml:space="preserve"> interface</w:t>
       </w:r>
       <w:r>
         <w:t>.</w:t>
@@ -149,7 +158,7 @@
         <w:t xml:space="preserve"> </w:t>
       </w:r>
       <w:r>
-        <w:t xml:space="preserve">user experience design cycle. Designs are made with assimilated </w:t>
+        <w:t xml:space="preserve">user experience design cycle. Designs made with assimilated </w:t>
       </w:r>
       <w:r>
         <w:t>ideas,</w:t>
@@ -167,7 +176,22 @@
         <w:t xml:space="preserve"> </w:t>
       </w:r>
       <w:r>
-        <w:t>using a wireframe tool. The usability aspect of the proposed ideas is considered during the evaluation phase. The target users for this evaluation are experienced software developers which ensures the applicability of this thesis work.</w:t>
+        <w:t xml:space="preserve">using a wireframe tool. </w:t>
+      </w:r>
+      <w:r>
+        <w:t>Evaluation phase considers t</w:t>
+      </w:r>
+      <w:r>
+        <w:t xml:space="preserve">he usability aspect of the proposed ideas. The target users for this evaluation are software developers </w:t>
+      </w:r>
+      <w:r>
+        <w:t xml:space="preserve">who has good experience in programming, </w:t>
+      </w:r>
+      <w:r>
+        <w:t>which ensures the applicability of this thesis work.</w:t>
+      </w:r>
+      <w:r>
+        <w:t xml:space="preserve"> Thereby, the evaluated solution ideas acts as a forward step to the development of the interface.</w:t>
       </w:r>
       <w:r>
         <w:br/>

</xml_diff>